<commit_message>
13 June files added
</commit_message>
<xml_diff>
--- a/CSS/CSS_Exam/ModelExam1CSSJavaScript_Q.docx
+++ b/CSS/CSS_Exam/ModelExam1CSSJavaScript_Q.docx
@@ -1,6 +1,6 @@
 
 <file path=word/document.xml><?xml version="1.0" encoding="utf-8"?>
-<w:document xmlns:wpc="http://schemas.microsoft.com/office/word/2010/wordprocessingCanvas" xmlns:cx="http://schemas.microsoft.com/office/drawing/2014/chartex" xmlns:cx1="http://schemas.microsoft.com/office/drawing/2015/9/8/chartex" xmlns:cx2="http://schemas.microsoft.com/office/drawing/2015/10/21/chartex" xmlns:cx3="http://schemas.microsoft.com/office/drawing/2016/5/9/chartex" xmlns:cx4="http://schemas.microsoft.com/office/drawing/2016/5/10/chartex" xmlns:cx5="http://schemas.microsoft.com/office/drawing/2016/5/11/chartex" xmlns:cx6="http://schemas.microsoft.com/office/drawing/2016/5/12/chartex" xmlns:cx7="http://schemas.microsoft.com/office/drawing/2016/5/13/chartex" xmlns:cx8="http://schemas.microsoft.com/office/drawing/2016/5/14/chartex" xmlns:mc="http://schemas.openxmlformats.org/markup-compatibility/2006" xmlns:aink="http://schemas.microsoft.com/office/drawing/2016/ink" xmlns:am3d="http://schemas.microsoft.com/office/drawing/2017/model3d" xmlns:o="urn:schemas-microsoft-com:office:office" xmlns:r="http://schemas.openxmlformats.org/officeDocument/2006/relationships" xmlns:m="http://schemas.openxmlformats.org/officeDocument/2006/math" xmlns:v="urn:schemas-microsoft-com:vml" xmlns:wp14="http://schemas.microsoft.com/office/word/2010/wordprocessingDrawing" xmlns:wp="http://schemas.openxmlformats.org/drawingml/2006/wordprocessingDrawing" xmlns:w10="urn:schemas-microsoft-com:office:word" xmlns:w="http://schemas.openxmlformats.org/wordprocessingml/2006/main" xmlns:w14="http://schemas.microsoft.com/office/word/2010/wordml" xmlns:w15="http://schemas.microsoft.com/office/word/2012/wordml" xmlns:w16cex="http://schemas.microsoft.com/office/word/2018/wordml/cex" xmlns:w16cid="http://schemas.microsoft.com/office/word/2016/wordml/cid" xmlns:w16="http://schemas.microsoft.com/office/word/2018/wordml" xmlns:w16sdtdh="http://schemas.microsoft.com/office/word/2020/wordml/sdtdatahash" xmlns:w16se="http://schemas.microsoft.com/office/word/2015/wordml/symex" xmlns:wpg="http://schemas.microsoft.com/office/word/2010/wordprocessingGroup" xmlns:wpi="http://schemas.microsoft.com/office/word/2010/wordprocessingInk" xmlns:wne="http://schemas.microsoft.com/office/word/2006/wordml" xmlns:wps="http://schemas.microsoft.com/office/word/2010/wordprocessingShape" mc:Ignorable="w14 w15 w16se w16cid w16 w16cex w16sdtdh wp14">
+<w:document xmlns:wpc="http://schemas.microsoft.com/office/word/2010/wordprocessingCanvas" xmlns:cx="http://schemas.microsoft.com/office/drawing/2014/chartex" xmlns:cx1="http://schemas.microsoft.com/office/drawing/2015/9/8/chartex" xmlns:cx2="http://schemas.microsoft.com/office/drawing/2015/10/21/chartex" xmlns:cx3="http://schemas.microsoft.com/office/drawing/2016/5/9/chartex" xmlns:cx4="http://schemas.microsoft.com/office/drawing/2016/5/10/chartex" xmlns:cx5="http://schemas.microsoft.com/office/drawing/2016/5/11/chartex" xmlns:cx6="http://schemas.microsoft.com/office/drawing/2016/5/12/chartex" xmlns:cx7="http://schemas.microsoft.com/office/drawing/2016/5/13/chartex" xmlns:cx8="http://schemas.microsoft.com/office/drawing/2016/5/14/chartex" xmlns:mc="http://schemas.openxmlformats.org/markup-compatibility/2006" xmlns:aink="http://schemas.microsoft.com/office/drawing/2016/ink" xmlns:am3d="http://schemas.microsoft.com/office/drawing/2017/model3d" xmlns:o="urn:schemas-microsoft-com:office:office" xmlns:oel="http://schemas.microsoft.com/office/2019/extlst" xmlns:r="http://schemas.openxmlformats.org/officeDocument/2006/relationships" xmlns:m="http://schemas.openxmlformats.org/officeDocument/2006/math" xmlns:v="urn:schemas-microsoft-com:vml" xmlns:wp14="http://schemas.microsoft.com/office/word/2010/wordprocessingDrawing" xmlns:wp="http://schemas.openxmlformats.org/drawingml/2006/wordprocessingDrawing" xmlns:w10="urn:schemas-microsoft-com:office:word" xmlns:w="http://schemas.openxmlformats.org/wordprocessingml/2006/main" xmlns:w14="http://schemas.microsoft.com/office/word/2010/wordml" xmlns:w15="http://schemas.microsoft.com/office/word/2012/wordml" xmlns:w16cex="http://schemas.microsoft.com/office/word/2018/wordml/cex" xmlns:w16cid="http://schemas.microsoft.com/office/word/2016/wordml/cid" xmlns:w16="http://schemas.microsoft.com/office/word/2018/wordml" xmlns:w16sdtdh="http://schemas.microsoft.com/office/word/2020/wordml/sdtdatahash" xmlns:w16se="http://schemas.microsoft.com/office/word/2015/wordml/symex" xmlns:wpg="http://schemas.microsoft.com/office/word/2010/wordprocessingGroup" xmlns:wpi="http://schemas.microsoft.com/office/word/2010/wordprocessingInk" xmlns:wne="http://schemas.microsoft.com/office/word/2006/wordml" xmlns:wps="http://schemas.microsoft.com/office/word/2010/wordprocessingShape" mc:Ignorable="w14 w15 w16se w16cid w16 w16cex w16sdtdh wp14">
   <w:body>
     <w:p>
       <w:pPr>
@@ -87,7 +87,7 @@
           <w:i/>
           <w:color w:val="000081"/>
         </w:rPr>
-        <w:t>LD-A/4</w:t>
+        <w:t>LD-A/</w:t>
       </w:r>
       <w:r>
         <w:rPr>
@@ -95,7 +95,7 @@
           <w:i/>
           <w:color w:val="000081"/>
         </w:rPr>
-        <w:t>7</w:t>
+        <w:t>51</w:t>
       </w:r>
       <w:r>
         <w:rPr>
@@ -3919,22 +3919,6 @@
       <w:pPr>
         <w:rPr>
           <w:rFonts w:cstheme="minorHAnsi"/>
-          <w:sz w:val="24"/>
-          <w:szCs w:val="24"/>
-        </w:rPr>
-      </w:pPr>
-    </w:p>
-    <w:p>
-      <w:pPr>
-        <w:rPr>
-          <w:lang w:bidi="bn-IN"/>
-        </w:rPr>
-      </w:pPr>
-    </w:p>
-    <w:p>
-      <w:pPr>
-        <w:rPr>
-          <w:rFonts w:cstheme="minorHAnsi"/>
           <w:szCs w:val="22"/>
           <w:highlight w:val="yellow"/>
         </w:rPr>
@@ -3952,7 +3936,7 @@
 </file>
 
 <file path=word/endnotes.xml><?xml version="1.0" encoding="utf-8"?>
-<w:endnotes xmlns:wpc="http://schemas.microsoft.com/office/word/2010/wordprocessingCanvas" xmlns:cx="http://schemas.microsoft.com/office/drawing/2014/chartex" xmlns:cx1="http://schemas.microsoft.com/office/drawing/2015/9/8/chartex" xmlns:cx2="http://schemas.microsoft.com/office/drawing/2015/10/21/chartex" xmlns:cx3="http://schemas.microsoft.com/office/drawing/2016/5/9/chartex" xmlns:cx4="http://schemas.microsoft.com/office/drawing/2016/5/10/chartex" xmlns:cx5="http://schemas.microsoft.com/office/drawing/2016/5/11/chartex" xmlns:cx6="http://schemas.microsoft.com/office/drawing/2016/5/12/chartex" xmlns:cx7="http://schemas.microsoft.com/office/drawing/2016/5/13/chartex" xmlns:cx8="http://schemas.microsoft.com/office/drawing/2016/5/14/chartex" xmlns:mc="http://schemas.openxmlformats.org/markup-compatibility/2006" xmlns:aink="http://schemas.microsoft.com/office/drawing/2016/ink" xmlns:am3d="http://schemas.microsoft.com/office/drawing/2017/model3d" xmlns:o="urn:schemas-microsoft-com:office:office" xmlns:r="http://schemas.openxmlformats.org/officeDocument/2006/relationships" xmlns:m="http://schemas.openxmlformats.org/officeDocument/2006/math" xmlns:v="urn:schemas-microsoft-com:vml" xmlns:wp14="http://schemas.microsoft.com/office/word/2010/wordprocessingDrawing" xmlns:wp="http://schemas.openxmlformats.org/drawingml/2006/wordprocessingDrawing" xmlns:w10="urn:schemas-microsoft-com:office:word" xmlns:w="http://schemas.openxmlformats.org/wordprocessingml/2006/main" xmlns:w14="http://schemas.microsoft.com/office/word/2010/wordml" xmlns:w15="http://schemas.microsoft.com/office/word/2012/wordml" xmlns:w16cex="http://schemas.microsoft.com/office/word/2018/wordml/cex" xmlns:w16cid="http://schemas.microsoft.com/office/word/2016/wordml/cid" xmlns:w16="http://schemas.microsoft.com/office/word/2018/wordml" xmlns:w16sdtdh="http://schemas.microsoft.com/office/word/2020/wordml/sdtdatahash" xmlns:w16se="http://schemas.microsoft.com/office/word/2015/wordml/symex" xmlns:wpg="http://schemas.microsoft.com/office/word/2010/wordprocessingGroup" xmlns:wpi="http://schemas.microsoft.com/office/word/2010/wordprocessingInk" xmlns:wne="http://schemas.microsoft.com/office/word/2006/wordml" xmlns:wps="http://schemas.microsoft.com/office/word/2010/wordprocessingShape" mc:Ignorable="w14 w15 w16se w16cid w16 w16cex w16sdtdh wp14">
+<w:endnotes xmlns:wpc="http://schemas.microsoft.com/office/word/2010/wordprocessingCanvas" xmlns:cx="http://schemas.microsoft.com/office/drawing/2014/chartex" xmlns:cx1="http://schemas.microsoft.com/office/drawing/2015/9/8/chartex" xmlns:cx2="http://schemas.microsoft.com/office/drawing/2015/10/21/chartex" xmlns:cx3="http://schemas.microsoft.com/office/drawing/2016/5/9/chartex" xmlns:cx4="http://schemas.microsoft.com/office/drawing/2016/5/10/chartex" xmlns:cx5="http://schemas.microsoft.com/office/drawing/2016/5/11/chartex" xmlns:cx6="http://schemas.microsoft.com/office/drawing/2016/5/12/chartex" xmlns:cx7="http://schemas.microsoft.com/office/drawing/2016/5/13/chartex" xmlns:cx8="http://schemas.microsoft.com/office/drawing/2016/5/14/chartex" xmlns:mc="http://schemas.openxmlformats.org/markup-compatibility/2006" xmlns:aink="http://schemas.microsoft.com/office/drawing/2016/ink" xmlns:am3d="http://schemas.microsoft.com/office/drawing/2017/model3d" xmlns:o="urn:schemas-microsoft-com:office:office" xmlns:oel="http://schemas.microsoft.com/office/2019/extlst" xmlns:r="http://schemas.openxmlformats.org/officeDocument/2006/relationships" xmlns:m="http://schemas.openxmlformats.org/officeDocument/2006/math" xmlns:v="urn:schemas-microsoft-com:vml" xmlns:wp14="http://schemas.microsoft.com/office/word/2010/wordprocessingDrawing" xmlns:wp="http://schemas.openxmlformats.org/drawingml/2006/wordprocessingDrawing" xmlns:w10="urn:schemas-microsoft-com:office:word" xmlns:w="http://schemas.openxmlformats.org/wordprocessingml/2006/main" xmlns:w14="http://schemas.microsoft.com/office/word/2010/wordml" xmlns:w15="http://schemas.microsoft.com/office/word/2012/wordml" xmlns:w16cex="http://schemas.microsoft.com/office/word/2018/wordml/cex" xmlns:w16cid="http://schemas.microsoft.com/office/word/2016/wordml/cid" xmlns:w16="http://schemas.microsoft.com/office/word/2018/wordml" xmlns:w16sdtdh="http://schemas.microsoft.com/office/word/2020/wordml/sdtdatahash" xmlns:w16se="http://schemas.microsoft.com/office/word/2015/wordml/symex" xmlns:wpg="http://schemas.microsoft.com/office/word/2010/wordprocessingGroup" xmlns:wpi="http://schemas.microsoft.com/office/word/2010/wordprocessingInk" xmlns:wne="http://schemas.microsoft.com/office/word/2006/wordml" xmlns:wps="http://schemas.microsoft.com/office/word/2010/wordprocessingShape" mc:Ignorable="w14 w15 w16se w16cid w16 w16cex w16sdtdh wp14">
   <w:endnote w:type="separator" w:id="-1">
     <w:p>
       <w:pPr>
@@ -3977,7 +3961,7 @@
 </file>
 
 <file path=word/footer1.xml><?xml version="1.0" encoding="utf-8"?>
-<w:ftr xmlns:wpc="http://schemas.microsoft.com/office/word/2010/wordprocessingCanvas" xmlns:cx="http://schemas.microsoft.com/office/drawing/2014/chartex" xmlns:cx1="http://schemas.microsoft.com/office/drawing/2015/9/8/chartex" xmlns:cx2="http://schemas.microsoft.com/office/drawing/2015/10/21/chartex" xmlns:cx3="http://schemas.microsoft.com/office/drawing/2016/5/9/chartex" xmlns:cx4="http://schemas.microsoft.com/office/drawing/2016/5/10/chartex" xmlns:cx5="http://schemas.microsoft.com/office/drawing/2016/5/11/chartex" xmlns:cx6="http://schemas.microsoft.com/office/drawing/2016/5/12/chartex" xmlns:cx7="http://schemas.microsoft.com/office/drawing/2016/5/13/chartex" xmlns:cx8="http://schemas.microsoft.com/office/drawing/2016/5/14/chartex" xmlns:mc="http://schemas.openxmlformats.org/markup-compatibility/2006" xmlns:aink="http://schemas.microsoft.com/office/drawing/2016/ink" xmlns:am3d="http://schemas.microsoft.com/office/drawing/2017/model3d" xmlns:o="urn:schemas-microsoft-com:office:office" xmlns:r="http://schemas.openxmlformats.org/officeDocument/2006/relationships" xmlns:m="http://schemas.openxmlformats.org/officeDocument/2006/math" xmlns:v="urn:schemas-microsoft-com:vml" xmlns:wp14="http://schemas.microsoft.com/office/word/2010/wordprocessingDrawing" xmlns:wp="http://schemas.openxmlformats.org/drawingml/2006/wordprocessingDrawing" xmlns:w10="urn:schemas-microsoft-com:office:word" xmlns:w="http://schemas.openxmlformats.org/wordprocessingml/2006/main" xmlns:w14="http://schemas.microsoft.com/office/word/2010/wordml" xmlns:w15="http://schemas.microsoft.com/office/word/2012/wordml" xmlns:w16cex="http://schemas.microsoft.com/office/word/2018/wordml/cex" xmlns:w16cid="http://schemas.microsoft.com/office/word/2016/wordml/cid" xmlns:w16="http://schemas.microsoft.com/office/word/2018/wordml" xmlns:w16sdtdh="http://schemas.microsoft.com/office/word/2020/wordml/sdtdatahash" xmlns:w16se="http://schemas.microsoft.com/office/word/2015/wordml/symex" xmlns:wpg="http://schemas.microsoft.com/office/word/2010/wordprocessingGroup" xmlns:wpi="http://schemas.microsoft.com/office/word/2010/wordprocessingInk" xmlns:wne="http://schemas.microsoft.com/office/word/2006/wordml" xmlns:wps="http://schemas.microsoft.com/office/word/2010/wordprocessingShape" mc:Ignorable="w14 w15 w16se w16cid w16 w16cex w16sdtdh wp14">
+<w:ftr xmlns:wpc="http://schemas.microsoft.com/office/word/2010/wordprocessingCanvas" xmlns:cx="http://schemas.microsoft.com/office/drawing/2014/chartex" xmlns:cx1="http://schemas.microsoft.com/office/drawing/2015/9/8/chartex" xmlns:cx2="http://schemas.microsoft.com/office/drawing/2015/10/21/chartex" xmlns:cx3="http://schemas.microsoft.com/office/drawing/2016/5/9/chartex" xmlns:cx4="http://schemas.microsoft.com/office/drawing/2016/5/10/chartex" xmlns:cx5="http://schemas.microsoft.com/office/drawing/2016/5/11/chartex" xmlns:cx6="http://schemas.microsoft.com/office/drawing/2016/5/12/chartex" xmlns:cx7="http://schemas.microsoft.com/office/drawing/2016/5/13/chartex" xmlns:cx8="http://schemas.microsoft.com/office/drawing/2016/5/14/chartex" xmlns:mc="http://schemas.openxmlformats.org/markup-compatibility/2006" xmlns:aink="http://schemas.microsoft.com/office/drawing/2016/ink" xmlns:am3d="http://schemas.microsoft.com/office/drawing/2017/model3d" xmlns:o="urn:schemas-microsoft-com:office:office" xmlns:oel="http://schemas.microsoft.com/office/2019/extlst" xmlns:r="http://schemas.openxmlformats.org/officeDocument/2006/relationships" xmlns:m="http://schemas.openxmlformats.org/officeDocument/2006/math" xmlns:v="urn:schemas-microsoft-com:vml" xmlns:wp14="http://schemas.microsoft.com/office/word/2010/wordprocessingDrawing" xmlns:wp="http://schemas.openxmlformats.org/drawingml/2006/wordprocessingDrawing" xmlns:w10="urn:schemas-microsoft-com:office:word" xmlns:w="http://schemas.openxmlformats.org/wordprocessingml/2006/main" xmlns:w14="http://schemas.microsoft.com/office/word/2010/wordml" xmlns:w15="http://schemas.microsoft.com/office/word/2012/wordml" xmlns:w16cex="http://schemas.microsoft.com/office/word/2018/wordml/cex" xmlns:w16cid="http://schemas.microsoft.com/office/word/2016/wordml/cid" xmlns:w16="http://schemas.microsoft.com/office/word/2018/wordml" xmlns:w16sdtdh="http://schemas.microsoft.com/office/word/2020/wordml/sdtdatahash" xmlns:w16se="http://schemas.microsoft.com/office/word/2015/wordml/symex" xmlns:wpg="http://schemas.microsoft.com/office/word/2010/wordprocessingGroup" xmlns:wpi="http://schemas.microsoft.com/office/word/2010/wordprocessingInk" xmlns:wne="http://schemas.microsoft.com/office/word/2006/wordml" xmlns:wps="http://schemas.microsoft.com/office/word/2010/wordprocessingShape" mc:Ignorable="w14 w15 w16se w16cid w16 w16cex w16sdtdh wp14">
   <w:p>
     <w:pPr>
       <w:pStyle w:val="Footer"/>
@@ -3987,7 +3971,7 @@
 </file>
 
 <file path=word/footer2.xml><?xml version="1.0" encoding="utf-8"?>
-<w:ftr xmlns:wpc="http://schemas.microsoft.com/office/word/2010/wordprocessingCanvas" xmlns:cx="http://schemas.microsoft.com/office/drawing/2014/chartex" xmlns:cx1="http://schemas.microsoft.com/office/drawing/2015/9/8/chartex" xmlns:cx2="http://schemas.microsoft.com/office/drawing/2015/10/21/chartex" xmlns:cx3="http://schemas.microsoft.com/office/drawing/2016/5/9/chartex" xmlns:cx4="http://schemas.microsoft.com/office/drawing/2016/5/10/chartex" xmlns:cx5="http://schemas.microsoft.com/office/drawing/2016/5/11/chartex" xmlns:cx6="http://schemas.microsoft.com/office/drawing/2016/5/12/chartex" xmlns:cx7="http://schemas.microsoft.com/office/drawing/2016/5/13/chartex" xmlns:cx8="http://schemas.microsoft.com/office/drawing/2016/5/14/chartex" xmlns:mc="http://schemas.openxmlformats.org/markup-compatibility/2006" xmlns:aink="http://schemas.microsoft.com/office/drawing/2016/ink" xmlns:am3d="http://schemas.microsoft.com/office/drawing/2017/model3d" xmlns:o="urn:schemas-microsoft-com:office:office" xmlns:r="http://schemas.openxmlformats.org/officeDocument/2006/relationships" xmlns:m="http://schemas.openxmlformats.org/officeDocument/2006/math" xmlns:v="urn:schemas-microsoft-com:vml" xmlns:wp14="http://schemas.microsoft.com/office/word/2010/wordprocessingDrawing" xmlns:wp="http://schemas.openxmlformats.org/drawingml/2006/wordprocessingDrawing" xmlns:w10="urn:schemas-microsoft-com:office:word" xmlns:w="http://schemas.openxmlformats.org/wordprocessingml/2006/main" xmlns:w14="http://schemas.microsoft.com/office/word/2010/wordml" xmlns:w15="http://schemas.microsoft.com/office/word/2012/wordml" xmlns:w16cex="http://schemas.microsoft.com/office/word/2018/wordml/cex" xmlns:w16cid="http://schemas.microsoft.com/office/word/2016/wordml/cid" xmlns:w16="http://schemas.microsoft.com/office/word/2018/wordml" xmlns:w16sdtdh="http://schemas.microsoft.com/office/word/2020/wordml/sdtdatahash" xmlns:w16se="http://schemas.microsoft.com/office/word/2015/wordml/symex" xmlns:wpg="http://schemas.microsoft.com/office/word/2010/wordprocessingGroup" xmlns:wpi="http://schemas.microsoft.com/office/word/2010/wordprocessingInk" xmlns:wne="http://schemas.microsoft.com/office/word/2006/wordml" xmlns:wps="http://schemas.microsoft.com/office/word/2010/wordprocessingShape" mc:Ignorable="w14 w15 w16se w16cid w16 w16cex w16sdtdh wp14">
+<w:ftr xmlns:wpc="http://schemas.microsoft.com/office/word/2010/wordprocessingCanvas" xmlns:cx="http://schemas.microsoft.com/office/drawing/2014/chartex" xmlns:cx1="http://schemas.microsoft.com/office/drawing/2015/9/8/chartex" xmlns:cx2="http://schemas.microsoft.com/office/drawing/2015/10/21/chartex" xmlns:cx3="http://schemas.microsoft.com/office/drawing/2016/5/9/chartex" xmlns:cx4="http://schemas.microsoft.com/office/drawing/2016/5/10/chartex" xmlns:cx5="http://schemas.microsoft.com/office/drawing/2016/5/11/chartex" xmlns:cx6="http://schemas.microsoft.com/office/drawing/2016/5/12/chartex" xmlns:cx7="http://schemas.microsoft.com/office/drawing/2016/5/13/chartex" xmlns:cx8="http://schemas.microsoft.com/office/drawing/2016/5/14/chartex" xmlns:mc="http://schemas.openxmlformats.org/markup-compatibility/2006" xmlns:aink="http://schemas.microsoft.com/office/drawing/2016/ink" xmlns:am3d="http://schemas.microsoft.com/office/drawing/2017/model3d" xmlns:o="urn:schemas-microsoft-com:office:office" xmlns:oel="http://schemas.microsoft.com/office/2019/extlst" xmlns:r="http://schemas.openxmlformats.org/officeDocument/2006/relationships" xmlns:m="http://schemas.openxmlformats.org/officeDocument/2006/math" xmlns:v="urn:schemas-microsoft-com:vml" xmlns:wp14="http://schemas.microsoft.com/office/word/2010/wordprocessingDrawing" xmlns:wp="http://schemas.openxmlformats.org/drawingml/2006/wordprocessingDrawing" xmlns:w10="urn:schemas-microsoft-com:office:word" xmlns:w="http://schemas.openxmlformats.org/wordprocessingml/2006/main" xmlns:w14="http://schemas.microsoft.com/office/word/2010/wordml" xmlns:w15="http://schemas.microsoft.com/office/word/2012/wordml" xmlns:w16cex="http://schemas.microsoft.com/office/word/2018/wordml/cex" xmlns:w16cid="http://schemas.microsoft.com/office/word/2016/wordml/cid" xmlns:w16="http://schemas.microsoft.com/office/word/2018/wordml" xmlns:w16sdtdh="http://schemas.microsoft.com/office/word/2020/wordml/sdtdatahash" xmlns:w16se="http://schemas.microsoft.com/office/word/2015/wordml/symex" xmlns:wpg="http://schemas.microsoft.com/office/word/2010/wordprocessingGroup" xmlns:wpi="http://schemas.microsoft.com/office/word/2010/wordprocessingInk" xmlns:wne="http://schemas.microsoft.com/office/word/2006/wordml" xmlns:wps="http://schemas.microsoft.com/office/word/2010/wordprocessingShape" mc:Ignorable="w14 w15 w16se w16cid w16 w16cex w16sdtdh wp14">
   <w:p>
     <w:pPr>
       <w:pStyle w:val="Footer"/>
@@ -4079,7 +4063,7 @@
         <w:color w:val="808080"/>
         <w:spacing w:val="60"/>
       </w:rPr>
-      <w:t>Wednesday, June 2, 2021</w:t>
+      <w:t>Monday, June 13, 2022</w:t>
     </w:r>
     <w:r>
       <w:rPr>
@@ -4098,7 +4082,7 @@
 </file>
 
 <file path=word/footer3.xml><?xml version="1.0" encoding="utf-8"?>
-<w:ftr xmlns:wpc="http://schemas.microsoft.com/office/word/2010/wordprocessingCanvas" xmlns:cx="http://schemas.microsoft.com/office/drawing/2014/chartex" xmlns:cx1="http://schemas.microsoft.com/office/drawing/2015/9/8/chartex" xmlns:cx2="http://schemas.microsoft.com/office/drawing/2015/10/21/chartex" xmlns:cx3="http://schemas.microsoft.com/office/drawing/2016/5/9/chartex" xmlns:cx4="http://schemas.microsoft.com/office/drawing/2016/5/10/chartex" xmlns:cx5="http://schemas.microsoft.com/office/drawing/2016/5/11/chartex" xmlns:cx6="http://schemas.microsoft.com/office/drawing/2016/5/12/chartex" xmlns:cx7="http://schemas.microsoft.com/office/drawing/2016/5/13/chartex" xmlns:cx8="http://schemas.microsoft.com/office/drawing/2016/5/14/chartex" xmlns:mc="http://schemas.openxmlformats.org/markup-compatibility/2006" xmlns:aink="http://schemas.microsoft.com/office/drawing/2016/ink" xmlns:am3d="http://schemas.microsoft.com/office/drawing/2017/model3d" xmlns:o="urn:schemas-microsoft-com:office:office" xmlns:r="http://schemas.openxmlformats.org/officeDocument/2006/relationships" xmlns:m="http://schemas.openxmlformats.org/officeDocument/2006/math" xmlns:v="urn:schemas-microsoft-com:vml" xmlns:wp14="http://schemas.microsoft.com/office/word/2010/wordprocessingDrawing" xmlns:wp="http://schemas.openxmlformats.org/drawingml/2006/wordprocessingDrawing" xmlns:w10="urn:schemas-microsoft-com:office:word" xmlns:w="http://schemas.openxmlformats.org/wordprocessingml/2006/main" xmlns:w14="http://schemas.microsoft.com/office/word/2010/wordml" xmlns:w15="http://schemas.microsoft.com/office/word/2012/wordml" xmlns:w16cex="http://schemas.microsoft.com/office/word/2018/wordml/cex" xmlns:w16cid="http://schemas.microsoft.com/office/word/2016/wordml/cid" xmlns:w16="http://schemas.microsoft.com/office/word/2018/wordml" xmlns:w16sdtdh="http://schemas.microsoft.com/office/word/2020/wordml/sdtdatahash" xmlns:w16se="http://schemas.microsoft.com/office/word/2015/wordml/symex" xmlns:wpg="http://schemas.microsoft.com/office/word/2010/wordprocessingGroup" xmlns:wpi="http://schemas.microsoft.com/office/word/2010/wordprocessingInk" xmlns:wne="http://schemas.microsoft.com/office/word/2006/wordml" xmlns:wps="http://schemas.microsoft.com/office/word/2010/wordprocessingShape" mc:Ignorable="w14 w15 w16se w16cid w16 w16cex w16sdtdh wp14">
+<w:ftr xmlns:wpc="http://schemas.microsoft.com/office/word/2010/wordprocessingCanvas" xmlns:cx="http://schemas.microsoft.com/office/drawing/2014/chartex" xmlns:cx1="http://schemas.microsoft.com/office/drawing/2015/9/8/chartex" xmlns:cx2="http://schemas.microsoft.com/office/drawing/2015/10/21/chartex" xmlns:cx3="http://schemas.microsoft.com/office/drawing/2016/5/9/chartex" xmlns:cx4="http://schemas.microsoft.com/office/drawing/2016/5/10/chartex" xmlns:cx5="http://schemas.microsoft.com/office/drawing/2016/5/11/chartex" xmlns:cx6="http://schemas.microsoft.com/office/drawing/2016/5/12/chartex" xmlns:cx7="http://schemas.microsoft.com/office/drawing/2016/5/13/chartex" xmlns:cx8="http://schemas.microsoft.com/office/drawing/2016/5/14/chartex" xmlns:mc="http://schemas.openxmlformats.org/markup-compatibility/2006" xmlns:aink="http://schemas.microsoft.com/office/drawing/2016/ink" xmlns:am3d="http://schemas.microsoft.com/office/drawing/2017/model3d" xmlns:o="urn:schemas-microsoft-com:office:office" xmlns:oel="http://schemas.microsoft.com/office/2019/extlst" xmlns:r="http://schemas.openxmlformats.org/officeDocument/2006/relationships" xmlns:m="http://schemas.openxmlformats.org/officeDocument/2006/math" xmlns:v="urn:schemas-microsoft-com:vml" xmlns:wp14="http://schemas.microsoft.com/office/word/2010/wordprocessingDrawing" xmlns:wp="http://schemas.openxmlformats.org/drawingml/2006/wordprocessingDrawing" xmlns:w10="urn:schemas-microsoft-com:office:word" xmlns:w="http://schemas.openxmlformats.org/wordprocessingml/2006/main" xmlns:w14="http://schemas.microsoft.com/office/word/2010/wordml" xmlns:w15="http://schemas.microsoft.com/office/word/2012/wordml" xmlns:w16cex="http://schemas.microsoft.com/office/word/2018/wordml/cex" xmlns:w16cid="http://schemas.microsoft.com/office/word/2016/wordml/cid" xmlns:w16="http://schemas.microsoft.com/office/word/2018/wordml" xmlns:w16sdtdh="http://schemas.microsoft.com/office/word/2020/wordml/sdtdatahash" xmlns:w16se="http://schemas.microsoft.com/office/word/2015/wordml/symex" xmlns:wpg="http://schemas.microsoft.com/office/word/2010/wordprocessingGroup" xmlns:wpi="http://schemas.microsoft.com/office/word/2010/wordprocessingInk" xmlns:wne="http://schemas.microsoft.com/office/word/2006/wordml" xmlns:wps="http://schemas.microsoft.com/office/word/2010/wordprocessingShape" mc:Ignorable="w14 w15 w16se w16cid w16 w16cex w16sdtdh wp14">
   <w:p>
     <w:pPr>
       <w:pStyle w:val="Footer"/>
@@ -4108,7 +4092,7 @@
 </file>
 
 <file path=word/footnotes.xml><?xml version="1.0" encoding="utf-8"?>
-<w:footnotes xmlns:wpc="http://schemas.microsoft.com/office/word/2010/wordprocessingCanvas" xmlns:cx="http://schemas.microsoft.com/office/drawing/2014/chartex" xmlns:cx1="http://schemas.microsoft.com/office/drawing/2015/9/8/chartex" xmlns:cx2="http://schemas.microsoft.com/office/drawing/2015/10/21/chartex" xmlns:cx3="http://schemas.microsoft.com/office/drawing/2016/5/9/chartex" xmlns:cx4="http://schemas.microsoft.com/office/drawing/2016/5/10/chartex" xmlns:cx5="http://schemas.microsoft.com/office/drawing/2016/5/11/chartex" xmlns:cx6="http://schemas.microsoft.com/office/drawing/2016/5/12/chartex" xmlns:cx7="http://schemas.microsoft.com/office/drawing/2016/5/13/chartex" xmlns:cx8="http://schemas.microsoft.com/office/drawing/2016/5/14/chartex" xmlns:mc="http://schemas.openxmlformats.org/markup-compatibility/2006" xmlns:aink="http://schemas.microsoft.com/office/drawing/2016/ink" xmlns:am3d="http://schemas.microsoft.com/office/drawing/2017/model3d" xmlns:o="urn:schemas-microsoft-com:office:office" xmlns:r="http://schemas.openxmlformats.org/officeDocument/2006/relationships" xmlns:m="http://schemas.openxmlformats.org/officeDocument/2006/math" xmlns:v="urn:schemas-microsoft-com:vml" xmlns:wp14="http://schemas.microsoft.com/office/word/2010/wordprocessingDrawing" xmlns:wp="http://schemas.openxmlformats.org/drawingml/2006/wordprocessingDrawing" xmlns:w10="urn:schemas-microsoft-com:office:word" xmlns:w="http://schemas.openxmlformats.org/wordprocessingml/2006/main" xmlns:w14="http://schemas.microsoft.com/office/word/2010/wordml" xmlns:w15="http://schemas.microsoft.com/office/word/2012/wordml" xmlns:w16cex="http://schemas.microsoft.com/office/word/2018/wordml/cex" xmlns:w16cid="http://schemas.microsoft.com/office/word/2016/wordml/cid" xmlns:w16="http://schemas.microsoft.com/office/word/2018/wordml" xmlns:w16sdtdh="http://schemas.microsoft.com/office/word/2020/wordml/sdtdatahash" xmlns:w16se="http://schemas.microsoft.com/office/word/2015/wordml/symex" xmlns:wpg="http://schemas.microsoft.com/office/word/2010/wordprocessingGroup" xmlns:wpi="http://schemas.microsoft.com/office/word/2010/wordprocessingInk" xmlns:wne="http://schemas.microsoft.com/office/word/2006/wordml" xmlns:wps="http://schemas.microsoft.com/office/word/2010/wordprocessingShape" mc:Ignorable="w14 w15 w16se w16cid w16 w16cex w16sdtdh wp14">
+<w:footnotes xmlns:wpc="http://schemas.microsoft.com/office/word/2010/wordprocessingCanvas" xmlns:cx="http://schemas.microsoft.com/office/drawing/2014/chartex" xmlns:cx1="http://schemas.microsoft.com/office/drawing/2015/9/8/chartex" xmlns:cx2="http://schemas.microsoft.com/office/drawing/2015/10/21/chartex" xmlns:cx3="http://schemas.microsoft.com/office/drawing/2016/5/9/chartex" xmlns:cx4="http://schemas.microsoft.com/office/drawing/2016/5/10/chartex" xmlns:cx5="http://schemas.microsoft.com/office/drawing/2016/5/11/chartex" xmlns:cx6="http://schemas.microsoft.com/office/drawing/2016/5/12/chartex" xmlns:cx7="http://schemas.microsoft.com/office/drawing/2016/5/13/chartex" xmlns:cx8="http://schemas.microsoft.com/office/drawing/2016/5/14/chartex" xmlns:mc="http://schemas.openxmlformats.org/markup-compatibility/2006" xmlns:aink="http://schemas.microsoft.com/office/drawing/2016/ink" xmlns:am3d="http://schemas.microsoft.com/office/drawing/2017/model3d" xmlns:o="urn:schemas-microsoft-com:office:office" xmlns:oel="http://schemas.microsoft.com/office/2019/extlst" xmlns:r="http://schemas.openxmlformats.org/officeDocument/2006/relationships" xmlns:m="http://schemas.openxmlformats.org/officeDocument/2006/math" xmlns:v="urn:schemas-microsoft-com:vml" xmlns:wp14="http://schemas.microsoft.com/office/word/2010/wordprocessingDrawing" xmlns:wp="http://schemas.openxmlformats.org/drawingml/2006/wordprocessingDrawing" xmlns:w10="urn:schemas-microsoft-com:office:word" xmlns:w="http://schemas.openxmlformats.org/wordprocessingml/2006/main" xmlns:w14="http://schemas.microsoft.com/office/word/2010/wordml" xmlns:w15="http://schemas.microsoft.com/office/word/2012/wordml" xmlns:w16cex="http://schemas.microsoft.com/office/word/2018/wordml/cex" xmlns:w16cid="http://schemas.microsoft.com/office/word/2016/wordml/cid" xmlns:w16="http://schemas.microsoft.com/office/word/2018/wordml" xmlns:w16sdtdh="http://schemas.microsoft.com/office/word/2020/wordml/sdtdatahash" xmlns:w16se="http://schemas.microsoft.com/office/word/2015/wordml/symex" xmlns:wpg="http://schemas.microsoft.com/office/word/2010/wordprocessingGroup" xmlns:wpi="http://schemas.microsoft.com/office/word/2010/wordprocessingInk" xmlns:wne="http://schemas.microsoft.com/office/word/2006/wordml" xmlns:wps="http://schemas.microsoft.com/office/word/2010/wordprocessingShape" mc:Ignorable="w14 w15 w16se w16cid w16 w16cex w16sdtdh wp14">
   <w:footnote w:type="separator" w:id="-1">
     <w:p>
       <w:pPr>
@@ -4133,7 +4117,7 @@
 </file>
 
 <file path=word/header1.xml><?xml version="1.0" encoding="utf-8"?>
-<w:hdr xmlns:wpc="http://schemas.microsoft.com/office/word/2010/wordprocessingCanvas" xmlns:cx="http://schemas.microsoft.com/office/drawing/2014/chartex" xmlns:cx1="http://schemas.microsoft.com/office/drawing/2015/9/8/chartex" xmlns:cx2="http://schemas.microsoft.com/office/drawing/2015/10/21/chartex" xmlns:cx3="http://schemas.microsoft.com/office/drawing/2016/5/9/chartex" xmlns:cx4="http://schemas.microsoft.com/office/drawing/2016/5/10/chartex" xmlns:cx5="http://schemas.microsoft.com/office/drawing/2016/5/11/chartex" xmlns:cx6="http://schemas.microsoft.com/office/drawing/2016/5/12/chartex" xmlns:cx7="http://schemas.microsoft.com/office/drawing/2016/5/13/chartex" xmlns:cx8="http://schemas.microsoft.com/office/drawing/2016/5/14/chartex" xmlns:mc="http://schemas.openxmlformats.org/markup-compatibility/2006" xmlns:aink="http://schemas.microsoft.com/office/drawing/2016/ink" xmlns:am3d="http://schemas.microsoft.com/office/drawing/2017/model3d" xmlns:o="urn:schemas-microsoft-com:office:office" xmlns:r="http://schemas.openxmlformats.org/officeDocument/2006/relationships" xmlns:m="http://schemas.openxmlformats.org/officeDocument/2006/math" xmlns:v="urn:schemas-microsoft-com:vml" xmlns:wp14="http://schemas.microsoft.com/office/word/2010/wordprocessingDrawing" xmlns:wp="http://schemas.openxmlformats.org/drawingml/2006/wordprocessingDrawing" xmlns:w10="urn:schemas-microsoft-com:office:word" xmlns:w="http://schemas.openxmlformats.org/wordprocessingml/2006/main" xmlns:w14="http://schemas.microsoft.com/office/word/2010/wordml" xmlns:w15="http://schemas.microsoft.com/office/word/2012/wordml" xmlns:w16cex="http://schemas.microsoft.com/office/word/2018/wordml/cex" xmlns:w16cid="http://schemas.microsoft.com/office/word/2016/wordml/cid" xmlns:w16="http://schemas.microsoft.com/office/word/2018/wordml" xmlns:w16sdtdh="http://schemas.microsoft.com/office/word/2020/wordml/sdtdatahash" xmlns:w16se="http://schemas.microsoft.com/office/word/2015/wordml/symex" xmlns:wpg="http://schemas.microsoft.com/office/word/2010/wordprocessingGroup" xmlns:wpi="http://schemas.microsoft.com/office/word/2010/wordprocessingInk" xmlns:wne="http://schemas.microsoft.com/office/word/2006/wordml" xmlns:wps="http://schemas.microsoft.com/office/word/2010/wordprocessingShape" mc:Ignorable="w14 w15 w16se w16cid w16 w16cex w16sdtdh wp14">
+<w:hdr xmlns:wpc="http://schemas.microsoft.com/office/word/2010/wordprocessingCanvas" xmlns:cx="http://schemas.microsoft.com/office/drawing/2014/chartex" xmlns:cx1="http://schemas.microsoft.com/office/drawing/2015/9/8/chartex" xmlns:cx2="http://schemas.microsoft.com/office/drawing/2015/10/21/chartex" xmlns:cx3="http://schemas.microsoft.com/office/drawing/2016/5/9/chartex" xmlns:cx4="http://schemas.microsoft.com/office/drawing/2016/5/10/chartex" xmlns:cx5="http://schemas.microsoft.com/office/drawing/2016/5/11/chartex" xmlns:cx6="http://schemas.microsoft.com/office/drawing/2016/5/12/chartex" xmlns:cx7="http://schemas.microsoft.com/office/drawing/2016/5/13/chartex" xmlns:cx8="http://schemas.microsoft.com/office/drawing/2016/5/14/chartex" xmlns:mc="http://schemas.openxmlformats.org/markup-compatibility/2006" xmlns:aink="http://schemas.microsoft.com/office/drawing/2016/ink" xmlns:am3d="http://schemas.microsoft.com/office/drawing/2017/model3d" xmlns:o="urn:schemas-microsoft-com:office:office" xmlns:oel="http://schemas.microsoft.com/office/2019/extlst" xmlns:r="http://schemas.openxmlformats.org/officeDocument/2006/relationships" xmlns:m="http://schemas.openxmlformats.org/officeDocument/2006/math" xmlns:v="urn:schemas-microsoft-com:vml" xmlns:wp14="http://schemas.microsoft.com/office/word/2010/wordprocessingDrawing" xmlns:wp="http://schemas.openxmlformats.org/drawingml/2006/wordprocessingDrawing" xmlns:w10="urn:schemas-microsoft-com:office:word" xmlns:w="http://schemas.openxmlformats.org/wordprocessingml/2006/main" xmlns:w14="http://schemas.microsoft.com/office/word/2010/wordml" xmlns:w15="http://schemas.microsoft.com/office/word/2012/wordml" xmlns:w16cex="http://schemas.microsoft.com/office/word/2018/wordml/cex" xmlns:w16cid="http://schemas.microsoft.com/office/word/2016/wordml/cid" xmlns:w16="http://schemas.microsoft.com/office/word/2018/wordml" xmlns:w16sdtdh="http://schemas.microsoft.com/office/word/2020/wordml/sdtdatahash" xmlns:w16se="http://schemas.microsoft.com/office/word/2015/wordml/symex" xmlns:wpg="http://schemas.microsoft.com/office/word/2010/wordprocessingGroup" xmlns:wpi="http://schemas.microsoft.com/office/word/2010/wordprocessingInk" xmlns:wne="http://schemas.microsoft.com/office/word/2006/wordml" xmlns:wps="http://schemas.microsoft.com/office/word/2010/wordprocessingShape" mc:Ignorable="w14 w15 w16se w16cid w16 w16cex w16sdtdh wp14">
   <w:p>
     <w:pPr>
       <w:pStyle w:val="Header"/>
@@ -4167,7 +4151,7 @@
           </v:handles>
           <o:lock v:ext="edit" text="t" shapetype="t"/>
         </v:shapetype>
-        <v:shape id="PowerPlusWaterMarkObject140023735" o:spid="_x0000_s2050" type="#_x0000_t136" style="position:absolute;margin-left:0;margin-top:0;width:666.3pt;height:71.35pt;rotation:315;z-index:-251655168;mso-position-horizontal:center;mso-position-horizontal-relative:margin;mso-position-vertical:center;mso-position-vertical-relative:margin" o:allowincell="f" fillcolor="silver" stroked="f">
+        <v:shape id="PowerPlusWaterMarkObject140023735" o:spid="_x0000_s1026" type="#_x0000_t136" style="position:absolute;margin-left:0;margin-top:0;width:666.3pt;height:71.35pt;rotation:315;z-index:-251655168;mso-position-horizontal:center;mso-position-horizontal-relative:margin;mso-position-vertical:center;mso-position-vertical-relative:margin" o:allowincell="f" fillcolor="silver" stroked="f">
           <v:fill opacity=".5"/>
           <v:textpath style="font-family:&quot;Calibri&quot;;font-size:1pt" string="Syed Ziaul Habib roobon@gmail.com"/>
           <w10:wrap anchorx="margin" anchory="margin"/>
@@ -4179,7 +4163,7 @@
 </file>
 
 <file path=word/header2.xml><?xml version="1.0" encoding="utf-8"?>
-<w:hdr xmlns:wpc="http://schemas.microsoft.com/office/word/2010/wordprocessingCanvas" xmlns:cx="http://schemas.microsoft.com/office/drawing/2014/chartex" xmlns:cx1="http://schemas.microsoft.com/office/drawing/2015/9/8/chartex" xmlns:cx2="http://schemas.microsoft.com/office/drawing/2015/10/21/chartex" xmlns:cx3="http://schemas.microsoft.com/office/drawing/2016/5/9/chartex" xmlns:cx4="http://schemas.microsoft.com/office/drawing/2016/5/10/chartex" xmlns:cx5="http://schemas.microsoft.com/office/drawing/2016/5/11/chartex" xmlns:cx6="http://schemas.microsoft.com/office/drawing/2016/5/12/chartex" xmlns:cx7="http://schemas.microsoft.com/office/drawing/2016/5/13/chartex" xmlns:cx8="http://schemas.microsoft.com/office/drawing/2016/5/14/chartex" xmlns:mc="http://schemas.openxmlformats.org/markup-compatibility/2006" xmlns:aink="http://schemas.microsoft.com/office/drawing/2016/ink" xmlns:am3d="http://schemas.microsoft.com/office/drawing/2017/model3d" xmlns:o="urn:schemas-microsoft-com:office:office" xmlns:r="http://schemas.openxmlformats.org/officeDocument/2006/relationships" xmlns:m="http://schemas.openxmlformats.org/officeDocument/2006/math" xmlns:v="urn:schemas-microsoft-com:vml" xmlns:wp14="http://schemas.microsoft.com/office/word/2010/wordprocessingDrawing" xmlns:wp="http://schemas.openxmlformats.org/drawingml/2006/wordprocessingDrawing" xmlns:w10="urn:schemas-microsoft-com:office:word" xmlns:w="http://schemas.openxmlformats.org/wordprocessingml/2006/main" xmlns:w14="http://schemas.microsoft.com/office/word/2010/wordml" xmlns:w15="http://schemas.microsoft.com/office/word/2012/wordml" xmlns:w16cex="http://schemas.microsoft.com/office/word/2018/wordml/cex" xmlns:w16cid="http://schemas.microsoft.com/office/word/2016/wordml/cid" xmlns:w16="http://schemas.microsoft.com/office/word/2018/wordml" xmlns:w16sdtdh="http://schemas.microsoft.com/office/word/2020/wordml/sdtdatahash" xmlns:w16se="http://schemas.microsoft.com/office/word/2015/wordml/symex" xmlns:wpg="http://schemas.microsoft.com/office/word/2010/wordprocessingGroup" xmlns:wpi="http://schemas.microsoft.com/office/word/2010/wordprocessingInk" xmlns:wne="http://schemas.microsoft.com/office/word/2006/wordml" xmlns:wps="http://schemas.microsoft.com/office/word/2010/wordprocessingShape" mc:Ignorable="w14 w15 w16se w16cid w16 w16cex w16sdtdh wp14">
+<w:hdr xmlns:wpc="http://schemas.microsoft.com/office/word/2010/wordprocessingCanvas" xmlns:cx="http://schemas.microsoft.com/office/drawing/2014/chartex" xmlns:cx1="http://schemas.microsoft.com/office/drawing/2015/9/8/chartex" xmlns:cx2="http://schemas.microsoft.com/office/drawing/2015/10/21/chartex" xmlns:cx3="http://schemas.microsoft.com/office/drawing/2016/5/9/chartex" xmlns:cx4="http://schemas.microsoft.com/office/drawing/2016/5/10/chartex" xmlns:cx5="http://schemas.microsoft.com/office/drawing/2016/5/11/chartex" xmlns:cx6="http://schemas.microsoft.com/office/drawing/2016/5/12/chartex" xmlns:cx7="http://schemas.microsoft.com/office/drawing/2016/5/13/chartex" xmlns:cx8="http://schemas.microsoft.com/office/drawing/2016/5/14/chartex" xmlns:mc="http://schemas.openxmlformats.org/markup-compatibility/2006" xmlns:aink="http://schemas.microsoft.com/office/drawing/2016/ink" xmlns:am3d="http://schemas.microsoft.com/office/drawing/2017/model3d" xmlns:o="urn:schemas-microsoft-com:office:office" xmlns:oel="http://schemas.microsoft.com/office/2019/extlst" xmlns:r="http://schemas.openxmlformats.org/officeDocument/2006/relationships" xmlns:m="http://schemas.openxmlformats.org/officeDocument/2006/math" xmlns:v="urn:schemas-microsoft-com:vml" xmlns:wp14="http://schemas.microsoft.com/office/word/2010/wordprocessingDrawing" xmlns:wp="http://schemas.openxmlformats.org/drawingml/2006/wordprocessingDrawing" xmlns:w10="urn:schemas-microsoft-com:office:word" xmlns:w="http://schemas.openxmlformats.org/wordprocessingml/2006/main" xmlns:w14="http://schemas.microsoft.com/office/word/2010/wordml" xmlns:w15="http://schemas.microsoft.com/office/word/2012/wordml" xmlns:w16cex="http://schemas.microsoft.com/office/word/2018/wordml/cex" xmlns:w16cid="http://schemas.microsoft.com/office/word/2016/wordml/cid" xmlns:w16="http://schemas.microsoft.com/office/word/2018/wordml" xmlns:w16sdtdh="http://schemas.microsoft.com/office/word/2020/wordml/sdtdatahash" xmlns:w16se="http://schemas.microsoft.com/office/word/2015/wordml/symex" xmlns:wpg="http://schemas.microsoft.com/office/word/2010/wordprocessingGroup" xmlns:wpi="http://schemas.microsoft.com/office/word/2010/wordprocessingInk" xmlns:wne="http://schemas.microsoft.com/office/word/2006/wordml" xmlns:wps="http://schemas.microsoft.com/office/word/2010/wordprocessingShape" mc:Ignorable="w14 w15 w16se w16cid w16 w16cex w16sdtdh wp14">
   <w:p>
     <w:pPr>
       <w:pStyle w:val="Header"/>
@@ -4213,7 +4197,7 @@
           </v:handles>
           <o:lock v:ext="edit" text="t" shapetype="t"/>
         </v:shapetype>
-        <v:shape id="PowerPlusWaterMarkObject140023736" o:spid="_x0000_s2051" type="#_x0000_t136" style="position:absolute;margin-left:0;margin-top:0;width:666.3pt;height:71.35pt;rotation:315;z-index:-251653120;mso-position-horizontal:center;mso-position-horizontal-relative:margin;mso-position-vertical:center;mso-position-vertical-relative:margin" o:allowincell="f" fillcolor="silver" stroked="f">
+        <v:shape id="PowerPlusWaterMarkObject140023736" o:spid="_x0000_s1027" type="#_x0000_t136" style="position:absolute;margin-left:0;margin-top:0;width:666.3pt;height:71.35pt;rotation:315;z-index:-251653120;mso-position-horizontal:center;mso-position-horizontal-relative:margin;mso-position-vertical:center;mso-position-vertical-relative:margin" o:allowincell="f" fillcolor="silver" stroked="f">
           <v:fill opacity=".5"/>
           <v:textpath style="font-family:&quot;Calibri&quot;;font-size:1pt" string="Syed Ziaul Habib roobon@gmail.com"/>
           <w10:wrap anchorx="margin" anchory="margin"/>
@@ -4225,7 +4209,7 @@
 </file>
 
 <file path=word/header3.xml><?xml version="1.0" encoding="utf-8"?>
-<w:hdr xmlns:wpc="http://schemas.microsoft.com/office/word/2010/wordprocessingCanvas" xmlns:cx="http://schemas.microsoft.com/office/drawing/2014/chartex" xmlns:cx1="http://schemas.microsoft.com/office/drawing/2015/9/8/chartex" xmlns:cx2="http://schemas.microsoft.com/office/drawing/2015/10/21/chartex" xmlns:cx3="http://schemas.microsoft.com/office/drawing/2016/5/9/chartex" xmlns:cx4="http://schemas.microsoft.com/office/drawing/2016/5/10/chartex" xmlns:cx5="http://schemas.microsoft.com/office/drawing/2016/5/11/chartex" xmlns:cx6="http://schemas.microsoft.com/office/drawing/2016/5/12/chartex" xmlns:cx7="http://schemas.microsoft.com/office/drawing/2016/5/13/chartex" xmlns:cx8="http://schemas.microsoft.com/office/drawing/2016/5/14/chartex" xmlns:mc="http://schemas.openxmlformats.org/markup-compatibility/2006" xmlns:aink="http://schemas.microsoft.com/office/drawing/2016/ink" xmlns:am3d="http://schemas.microsoft.com/office/drawing/2017/model3d" xmlns:o="urn:schemas-microsoft-com:office:office" xmlns:r="http://schemas.openxmlformats.org/officeDocument/2006/relationships" xmlns:m="http://schemas.openxmlformats.org/officeDocument/2006/math" xmlns:v="urn:schemas-microsoft-com:vml" xmlns:wp14="http://schemas.microsoft.com/office/word/2010/wordprocessingDrawing" xmlns:wp="http://schemas.openxmlformats.org/drawingml/2006/wordprocessingDrawing" xmlns:w10="urn:schemas-microsoft-com:office:word" xmlns:w="http://schemas.openxmlformats.org/wordprocessingml/2006/main" xmlns:w14="http://schemas.microsoft.com/office/word/2010/wordml" xmlns:w15="http://schemas.microsoft.com/office/word/2012/wordml" xmlns:w16cex="http://schemas.microsoft.com/office/word/2018/wordml/cex" xmlns:w16cid="http://schemas.microsoft.com/office/word/2016/wordml/cid" xmlns:w16="http://schemas.microsoft.com/office/word/2018/wordml" xmlns:w16sdtdh="http://schemas.microsoft.com/office/word/2020/wordml/sdtdatahash" xmlns:w16se="http://schemas.microsoft.com/office/word/2015/wordml/symex" xmlns:wpg="http://schemas.microsoft.com/office/word/2010/wordprocessingGroup" xmlns:wpi="http://schemas.microsoft.com/office/word/2010/wordprocessingInk" xmlns:wne="http://schemas.microsoft.com/office/word/2006/wordml" xmlns:wps="http://schemas.microsoft.com/office/word/2010/wordprocessingShape" mc:Ignorable="w14 w15 w16se w16cid w16 w16cex w16sdtdh wp14">
+<w:hdr xmlns:wpc="http://schemas.microsoft.com/office/word/2010/wordprocessingCanvas" xmlns:cx="http://schemas.microsoft.com/office/drawing/2014/chartex" xmlns:cx1="http://schemas.microsoft.com/office/drawing/2015/9/8/chartex" xmlns:cx2="http://schemas.microsoft.com/office/drawing/2015/10/21/chartex" xmlns:cx3="http://schemas.microsoft.com/office/drawing/2016/5/9/chartex" xmlns:cx4="http://schemas.microsoft.com/office/drawing/2016/5/10/chartex" xmlns:cx5="http://schemas.microsoft.com/office/drawing/2016/5/11/chartex" xmlns:cx6="http://schemas.microsoft.com/office/drawing/2016/5/12/chartex" xmlns:cx7="http://schemas.microsoft.com/office/drawing/2016/5/13/chartex" xmlns:cx8="http://schemas.microsoft.com/office/drawing/2016/5/14/chartex" xmlns:mc="http://schemas.openxmlformats.org/markup-compatibility/2006" xmlns:aink="http://schemas.microsoft.com/office/drawing/2016/ink" xmlns:am3d="http://schemas.microsoft.com/office/drawing/2017/model3d" xmlns:o="urn:schemas-microsoft-com:office:office" xmlns:oel="http://schemas.microsoft.com/office/2019/extlst" xmlns:r="http://schemas.openxmlformats.org/officeDocument/2006/relationships" xmlns:m="http://schemas.openxmlformats.org/officeDocument/2006/math" xmlns:v="urn:schemas-microsoft-com:vml" xmlns:wp14="http://schemas.microsoft.com/office/word/2010/wordprocessingDrawing" xmlns:wp="http://schemas.openxmlformats.org/drawingml/2006/wordprocessingDrawing" xmlns:w10="urn:schemas-microsoft-com:office:word" xmlns:w="http://schemas.openxmlformats.org/wordprocessingml/2006/main" xmlns:w14="http://schemas.microsoft.com/office/word/2010/wordml" xmlns:w15="http://schemas.microsoft.com/office/word/2012/wordml" xmlns:w16cex="http://schemas.microsoft.com/office/word/2018/wordml/cex" xmlns:w16cid="http://schemas.microsoft.com/office/word/2016/wordml/cid" xmlns:w16="http://schemas.microsoft.com/office/word/2018/wordml" xmlns:w16sdtdh="http://schemas.microsoft.com/office/word/2020/wordml/sdtdatahash" xmlns:w16se="http://schemas.microsoft.com/office/word/2015/wordml/symex" xmlns:wpg="http://schemas.microsoft.com/office/word/2010/wordprocessingGroup" xmlns:wpi="http://schemas.microsoft.com/office/word/2010/wordprocessingInk" xmlns:wne="http://schemas.microsoft.com/office/word/2006/wordml" xmlns:wps="http://schemas.microsoft.com/office/word/2010/wordprocessingShape" mc:Ignorable="w14 w15 w16se w16cid w16 w16cex w16sdtdh wp14">
   <w:p>
     <w:pPr>
       <w:pStyle w:val="Header"/>
@@ -4259,7 +4243,7 @@
           </v:handles>
           <o:lock v:ext="edit" text="t" shapetype="t"/>
         </v:shapetype>
-        <v:shape id="PowerPlusWaterMarkObject140023734" o:spid="_x0000_s2049" type="#_x0000_t136" style="position:absolute;margin-left:0;margin-top:0;width:666.3pt;height:71.35pt;rotation:315;z-index:-251657216;mso-position-horizontal:center;mso-position-horizontal-relative:margin;mso-position-vertical:center;mso-position-vertical-relative:margin" o:allowincell="f" fillcolor="silver" stroked="f">
+        <v:shape id="PowerPlusWaterMarkObject140023734" o:spid="_x0000_s1025" type="#_x0000_t136" style="position:absolute;margin-left:0;margin-top:0;width:666.3pt;height:71.35pt;rotation:315;z-index:-251657216;mso-position-horizontal:center;mso-position-horizontal-relative:margin;mso-position-vertical:center;mso-position-vertical-relative:margin" o:allowincell="f" fillcolor="silver" stroked="f">
           <v:fill opacity=".5"/>
           <v:textpath style="font-family:&quot;Calibri&quot;;font-size:1pt" string="Syed Ziaul Habib roobon@gmail.com"/>
           <w10:wrap anchorx="margin" anchory="margin"/>
@@ -4271,7 +4255,7 @@
 </file>
 
 <file path=word/numbering.xml><?xml version="1.0" encoding="utf-8"?>
-<w:numbering xmlns:wpc="http://schemas.microsoft.com/office/word/2010/wordprocessingCanvas" xmlns:cx="http://schemas.microsoft.com/office/drawing/2014/chartex" xmlns:cx1="http://schemas.microsoft.com/office/drawing/2015/9/8/chartex" xmlns:cx2="http://schemas.microsoft.com/office/drawing/2015/10/21/chartex" xmlns:cx3="http://schemas.microsoft.com/office/drawing/2016/5/9/chartex" xmlns:cx4="http://schemas.microsoft.com/office/drawing/2016/5/10/chartex" xmlns:cx5="http://schemas.microsoft.com/office/drawing/2016/5/11/chartex" xmlns:cx6="http://schemas.microsoft.com/office/drawing/2016/5/12/chartex" xmlns:cx7="http://schemas.microsoft.com/office/drawing/2016/5/13/chartex" xmlns:cx8="http://schemas.microsoft.com/office/drawing/2016/5/14/chartex" xmlns:mc="http://schemas.openxmlformats.org/markup-compatibility/2006" xmlns:aink="http://schemas.microsoft.com/office/drawing/2016/ink" xmlns:am3d="http://schemas.microsoft.com/office/drawing/2017/model3d" xmlns:o="urn:schemas-microsoft-com:office:office" xmlns:r="http://schemas.openxmlformats.org/officeDocument/2006/relationships" xmlns:m="http://schemas.openxmlformats.org/officeDocument/2006/math" xmlns:v="urn:schemas-microsoft-com:vml" xmlns:wp14="http://schemas.microsoft.com/office/word/2010/wordprocessingDrawing" xmlns:wp="http://schemas.openxmlformats.org/drawingml/2006/wordprocessingDrawing" xmlns:w10="urn:schemas-microsoft-com:office:word" xmlns:w="http://schemas.openxmlformats.org/wordprocessingml/2006/main" xmlns:w14="http://schemas.microsoft.com/office/word/2010/wordml" xmlns:w15="http://schemas.microsoft.com/office/word/2012/wordml" xmlns:w16cex="http://schemas.microsoft.com/office/word/2018/wordml/cex" xmlns:w16cid="http://schemas.microsoft.com/office/word/2016/wordml/cid" xmlns:w16="http://schemas.microsoft.com/office/word/2018/wordml" xmlns:w16sdtdh="http://schemas.microsoft.com/office/word/2020/wordml/sdtdatahash" xmlns:w16se="http://schemas.microsoft.com/office/word/2015/wordml/symex" xmlns:wpg="http://schemas.microsoft.com/office/word/2010/wordprocessingGroup" xmlns:wpi="http://schemas.microsoft.com/office/word/2010/wordprocessingInk" xmlns:wne="http://schemas.microsoft.com/office/word/2006/wordml" xmlns:wps="http://schemas.microsoft.com/office/word/2010/wordprocessingShape" mc:Ignorable="w14 w15 w16se w16cid w16 w16cex w16sdtdh wp14">
+<w:numbering xmlns:wpc="http://schemas.microsoft.com/office/word/2010/wordprocessingCanvas" xmlns:cx="http://schemas.microsoft.com/office/drawing/2014/chartex" xmlns:cx1="http://schemas.microsoft.com/office/drawing/2015/9/8/chartex" xmlns:cx2="http://schemas.microsoft.com/office/drawing/2015/10/21/chartex" xmlns:cx3="http://schemas.microsoft.com/office/drawing/2016/5/9/chartex" xmlns:cx4="http://schemas.microsoft.com/office/drawing/2016/5/10/chartex" xmlns:cx5="http://schemas.microsoft.com/office/drawing/2016/5/11/chartex" xmlns:cx6="http://schemas.microsoft.com/office/drawing/2016/5/12/chartex" xmlns:cx7="http://schemas.microsoft.com/office/drawing/2016/5/13/chartex" xmlns:cx8="http://schemas.microsoft.com/office/drawing/2016/5/14/chartex" xmlns:mc="http://schemas.openxmlformats.org/markup-compatibility/2006" xmlns:aink="http://schemas.microsoft.com/office/drawing/2016/ink" xmlns:am3d="http://schemas.microsoft.com/office/drawing/2017/model3d" xmlns:o="urn:schemas-microsoft-com:office:office" xmlns:oel="http://schemas.microsoft.com/office/2019/extlst" xmlns:r="http://schemas.openxmlformats.org/officeDocument/2006/relationships" xmlns:m="http://schemas.openxmlformats.org/officeDocument/2006/math" xmlns:v="urn:schemas-microsoft-com:vml" xmlns:wp14="http://schemas.microsoft.com/office/word/2010/wordprocessingDrawing" xmlns:wp="http://schemas.openxmlformats.org/drawingml/2006/wordprocessingDrawing" xmlns:w10="urn:schemas-microsoft-com:office:word" xmlns:w="http://schemas.openxmlformats.org/wordprocessingml/2006/main" xmlns:w14="http://schemas.microsoft.com/office/word/2010/wordml" xmlns:w15="http://schemas.microsoft.com/office/word/2012/wordml" xmlns:w16cex="http://schemas.microsoft.com/office/word/2018/wordml/cex" xmlns:w16cid="http://schemas.microsoft.com/office/word/2016/wordml/cid" xmlns:w16="http://schemas.microsoft.com/office/word/2018/wordml" xmlns:w16sdtdh="http://schemas.microsoft.com/office/word/2020/wordml/sdtdatahash" xmlns:w16se="http://schemas.microsoft.com/office/word/2015/wordml/symex" xmlns:wpg="http://schemas.microsoft.com/office/word/2010/wordprocessingGroup" xmlns:wpi="http://schemas.microsoft.com/office/word/2010/wordprocessingInk" xmlns:wne="http://schemas.microsoft.com/office/word/2006/wordml" xmlns:wps="http://schemas.microsoft.com/office/word/2010/wordprocessingShape" mc:Ignorable="w14 w15 w16se w16cid w16 w16cex w16sdtdh wp14">
   <w:abstractNum w:abstractNumId="0" w15:restartNumberingAfterBreak="0">
     <w:nsid w:val="00806306"/>
     <w:multiLevelType w:val="hybridMultilevel"/>
@@ -6790,91 +6774,91 @@
       </w:pPr>
     </w:lvl>
   </w:abstractNum>
-  <w:num w:numId="1">
+  <w:num w:numId="1" w16cid:durableId="1097215382">
     <w:abstractNumId w:val="9"/>
   </w:num>
-  <w:num w:numId="2">
+  <w:num w:numId="2" w16cid:durableId="1330131359">
     <w:abstractNumId w:val="25"/>
   </w:num>
-  <w:num w:numId="3">
+  <w:num w:numId="3" w16cid:durableId="1477989988">
     <w:abstractNumId w:val="26"/>
   </w:num>
-  <w:num w:numId="4">
+  <w:num w:numId="4" w16cid:durableId="1187718461">
     <w:abstractNumId w:val="23"/>
   </w:num>
-  <w:num w:numId="5">
+  <w:num w:numId="5" w16cid:durableId="1978991561">
     <w:abstractNumId w:val="12"/>
   </w:num>
-  <w:num w:numId="6">
+  <w:num w:numId="6" w16cid:durableId="2133161643">
     <w:abstractNumId w:val="20"/>
   </w:num>
-  <w:num w:numId="7">
+  <w:num w:numId="7" w16cid:durableId="195629520">
     <w:abstractNumId w:val="14"/>
   </w:num>
-  <w:num w:numId="8">
+  <w:num w:numId="8" w16cid:durableId="135680522">
     <w:abstractNumId w:val="6"/>
   </w:num>
-  <w:num w:numId="9">
+  <w:num w:numId="9" w16cid:durableId="1435593812">
     <w:abstractNumId w:val="24"/>
   </w:num>
-  <w:num w:numId="10">
+  <w:num w:numId="10" w16cid:durableId="1482113220">
     <w:abstractNumId w:val="16"/>
   </w:num>
-  <w:num w:numId="11">
+  <w:num w:numId="11" w16cid:durableId="120928387">
     <w:abstractNumId w:val="2"/>
   </w:num>
-  <w:num w:numId="12">
+  <w:num w:numId="12" w16cid:durableId="169758867">
     <w:abstractNumId w:val="21"/>
   </w:num>
-  <w:num w:numId="13">
+  <w:num w:numId="13" w16cid:durableId="366225043">
     <w:abstractNumId w:val="17"/>
   </w:num>
-  <w:num w:numId="14">
+  <w:num w:numId="14" w16cid:durableId="602342619">
     <w:abstractNumId w:val="28"/>
   </w:num>
-  <w:num w:numId="15">
+  <w:num w:numId="15" w16cid:durableId="1270889058">
     <w:abstractNumId w:val="15"/>
   </w:num>
-  <w:num w:numId="16">
+  <w:num w:numId="16" w16cid:durableId="2114126358">
     <w:abstractNumId w:val="11"/>
   </w:num>
-  <w:num w:numId="17">
+  <w:num w:numId="17" w16cid:durableId="110366858">
     <w:abstractNumId w:val="19"/>
   </w:num>
-  <w:num w:numId="18">
+  <w:num w:numId="18" w16cid:durableId="627931111">
     <w:abstractNumId w:val="5"/>
   </w:num>
-  <w:num w:numId="19">
+  <w:num w:numId="19" w16cid:durableId="567156784">
     <w:abstractNumId w:val="13"/>
   </w:num>
-  <w:num w:numId="20">
+  <w:num w:numId="20" w16cid:durableId="446848342">
     <w:abstractNumId w:val="22"/>
   </w:num>
-  <w:num w:numId="21">
+  <w:num w:numId="21" w16cid:durableId="8415052">
     <w:abstractNumId w:val="10"/>
   </w:num>
-  <w:num w:numId="22">
+  <w:num w:numId="22" w16cid:durableId="292911732">
     <w:abstractNumId w:val="0"/>
   </w:num>
-  <w:num w:numId="23">
+  <w:num w:numId="23" w16cid:durableId="1658610182">
     <w:abstractNumId w:val="8"/>
   </w:num>
-  <w:num w:numId="24">
+  <w:num w:numId="24" w16cid:durableId="1926647120">
     <w:abstractNumId w:val="27"/>
   </w:num>
-  <w:num w:numId="25">
+  <w:num w:numId="25" w16cid:durableId="1374649388">
     <w:abstractNumId w:val="3"/>
   </w:num>
-  <w:num w:numId="26">
+  <w:num w:numId="26" w16cid:durableId="1655794655">
     <w:abstractNumId w:val="18"/>
   </w:num>
-  <w:num w:numId="27">
+  <w:num w:numId="27" w16cid:durableId="1274677601">
     <w:abstractNumId w:val="4"/>
   </w:num>
-  <w:num w:numId="28">
+  <w:num w:numId="28" w16cid:durableId="1057704304">
     <w:abstractNumId w:val="1"/>
   </w:num>
-  <w:num w:numId="29">
+  <w:num w:numId="29" w16cid:durableId="173879414">
     <w:abstractNumId w:val="7"/>
   </w:num>
   <w:numIdMacAtCleanup w:val="29"/>

</xml_diff>